<commit_message>
Debut de la question 2
</commit_message>
<xml_diff>
--- a/Travail individuel.docx
+++ b/Travail individuel.docx
@@ -294,7 +294,7 @@
     </w:p>
     <w:p>
       <w:pPr>
-        <w:spacing w:before="100" w:beforeAutospacing="1" w:line="360" w:lineRule="auto"/>
+        <w:spacing w:line="360" w:lineRule="auto"/>
         <w:ind w:left="1134" w:right="1134"/>
         <w:rPr>
           <w:rFonts w:ascii="Times New Roman" w:hAnsi="Times New Roman" w:cs="Times New Roman"/>
@@ -309,7 +309,23 @@
           <w:szCs w:val="24"/>
         </w:rPr>
         <w:lastRenderedPageBreak/>
-        <w:t xml:space="preserve">Une fausse croyance présente chez moi est </w:t>
+        <w:t>Parent critique : 16, parent aidant : 26, adulte : 24, enfant nature : 14, enfant soumis : 19, enfant rebel :15.</w:t>
+      </w:r>
+      <w:r>
+        <w:rPr>
+          <w:rFonts w:ascii="Times New Roman" w:hAnsi="Times New Roman" w:cs="Times New Roman"/>
+          <w:sz w:val="24"/>
+          <w:szCs w:val="24"/>
+        </w:rPr>
+        <w:t xml:space="preserve"> L’adulte est très visible chez moi et se manifeste dans mes prises de décisions fort majoritairement orienté vers la logique </w:t>
+      </w:r>
+      <w:r>
+        <w:rPr>
+          <w:rFonts w:ascii="Times New Roman" w:hAnsi="Times New Roman" w:cs="Times New Roman"/>
+          <w:sz w:val="24"/>
+          <w:szCs w:val="24"/>
+        </w:rPr>
+        <w:t>et non mes émotions.</w:t>
       </w:r>
       <w:bookmarkStart w:id="0" w:name="_GoBack"/>
       <w:bookmarkEnd w:id="0"/>

</xml_diff>

<commit_message>
Question 1, 2, 3
</commit_message>
<xml_diff>
--- a/Travail individuel.docx
+++ b/Travail individuel.docx
@@ -295,7 +295,6 @@
     <w:p>
       <w:pPr>
         <w:spacing w:line="360" w:lineRule="auto"/>
-        <w:ind w:left="1134" w:right="1134"/>
         <w:rPr>
           <w:rFonts w:ascii="Times New Roman" w:hAnsi="Times New Roman" w:cs="Times New Roman"/>
           <w:sz w:val="24"/>
@@ -309,6 +308,34 @@
           <w:szCs w:val="24"/>
         </w:rPr>
         <w:lastRenderedPageBreak/>
+        <w:t>Une fausse croyance qui est présente chez moi est que je dois me montrer tout à fait compétent, apte et capable de réussir. Ce qui me pousse à maintenir cette croyance irrationnelle est que depuis mon enfance, on me pousse à performer et à réussir chaque tâche que j’entreprend et avec le temps c’est devenu une nécessité selon moi et qu’il ne me sert à rien d’effectuer une tâche que je ne vais pas bien réussir.</w:t>
+      </w:r>
+    </w:p>
+    <w:p>
+      <w:pPr>
+        <w:spacing w:line="360" w:lineRule="auto"/>
+        <w:rPr>
+          <w:rFonts w:ascii="Times New Roman" w:hAnsi="Times New Roman" w:cs="Times New Roman"/>
+          <w:sz w:val="24"/>
+          <w:szCs w:val="24"/>
+        </w:rPr>
+      </w:pPr>
+    </w:p>
+    <w:p>
+      <w:pPr>
+        <w:spacing w:line="360" w:lineRule="auto"/>
+        <w:rPr>
+          <w:rFonts w:ascii="Times New Roman" w:hAnsi="Times New Roman" w:cs="Times New Roman"/>
+          <w:sz w:val="24"/>
+          <w:szCs w:val="24"/>
+        </w:rPr>
+      </w:pPr>
+      <w:r>
+        <w:rPr>
+          <w:rFonts w:ascii="Times New Roman" w:hAnsi="Times New Roman" w:cs="Times New Roman"/>
+          <w:sz w:val="24"/>
+          <w:szCs w:val="24"/>
+        </w:rPr>
         <w:t>Parent critique : 16, parent aidant : 26, adulte : 24, enfant nature : 14, enfant soumis : 19, enfant rebel :15.</w:t>
       </w:r>
       <w:r>
@@ -326,13 +353,198 @@
           <w:szCs w:val="24"/>
         </w:rPr>
         <w:t>et non mes émotions.</w:t>
+      </w:r>
+      <w:r>
+        <w:rPr>
+          <w:rFonts w:ascii="Times New Roman" w:hAnsi="Times New Roman" w:cs="Times New Roman"/>
+          <w:sz w:val="24"/>
+          <w:szCs w:val="24"/>
+        </w:rPr>
+        <w:t xml:space="preserve"> L’enfant soumis se démarque aussi assez nettement car je </w:t>
+      </w:r>
+      <w:r>
+        <w:rPr>
+          <w:rFonts w:ascii="Times New Roman" w:hAnsi="Times New Roman" w:cs="Times New Roman"/>
+          <w:sz w:val="24"/>
+          <w:szCs w:val="24"/>
+        </w:rPr>
+        <w:t>respecte</w:t>
+      </w:r>
+      <w:r>
+        <w:rPr>
+          <w:rFonts w:ascii="Times New Roman" w:hAnsi="Times New Roman" w:cs="Times New Roman"/>
+          <w:sz w:val="24"/>
+          <w:szCs w:val="24"/>
+        </w:rPr>
+        <w:t xml:space="preserve"> presque toujours les règles, même lorsque celle-ci ne font pas vraiment de sens ou ne sont pas juste.</w:t>
+      </w:r>
+    </w:p>
+    <w:p>
+      <w:pPr>
+        <w:spacing w:line="360" w:lineRule="auto"/>
+        <w:rPr>
+          <w:rFonts w:ascii="Times New Roman" w:hAnsi="Times New Roman" w:cs="Times New Roman"/>
+          <w:sz w:val="24"/>
+          <w:szCs w:val="24"/>
+        </w:rPr>
+      </w:pPr>
+    </w:p>
+    <w:p>
+      <w:pPr>
+        <w:spacing w:line="360" w:lineRule="auto"/>
+        <w:rPr>
+          <w:rFonts w:ascii="Times New Roman" w:hAnsi="Times New Roman" w:cs="Times New Roman"/>
+          <w:sz w:val="24"/>
+          <w:szCs w:val="24"/>
+        </w:rPr>
+      </w:pPr>
+      <w:r>
+        <w:rPr>
+          <w:rFonts w:ascii="Times New Roman" w:hAnsi="Times New Roman" w:cs="Times New Roman"/>
+          <w:sz w:val="24"/>
+          <w:szCs w:val="24"/>
+        </w:rPr>
+        <w:t xml:space="preserve">Lors du test de l’échelle d’estime de soi de Rosenberg, j’ai eu un score de 26 ce qui témoigne </w:t>
+      </w:r>
+      <w:r>
+        <w:rPr>
+          <w:rFonts w:ascii="Times New Roman" w:hAnsi="Times New Roman" w:cs="Times New Roman"/>
+          <w:sz w:val="24"/>
+          <w:szCs w:val="24"/>
+        </w:rPr>
+        <w:t>d’une estime</w:t>
+      </w:r>
+      <w:r>
+        <w:rPr>
+          <w:rFonts w:ascii="Times New Roman" w:hAnsi="Times New Roman" w:cs="Times New Roman"/>
+          <w:sz w:val="24"/>
+          <w:szCs w:val="24"/>
+        </w:rPr>
+        <w:t xml:space="preserve"> de soi faible et lors du test d’introversion et d’extraversion, j’ai eu un score final de 16</w:t>
+      </w:r>
+      <w:r>
+        <w:rPr>
+          <w:rFonts w:ascii="Times New Roman" w:hAnsi="Times New Roman" w:cs="Times New Roman"/>
+          <w:sz w:val="24"/>
+          <w:szCs w:val="24"/>
+          <w:vertAlign w:val="superscript"/>
+        </w:rPr>
+        <w:t>E</w:t>
+      </w:r>
+      <w:r>
+        <w:rPr>
+          <w:rFonts w:ascii="Times New Roman" w:hAnsi="Times New Roman" w:cs="Times New Roman"/>
+          <w:sz w:val="24"/>
+          <w:szCs w:val="24"/>
+        </w:rPr>
+        <w:t>, ce qui signifie que je peux me considérer extravertie jusqu’à un certain point.</w:t>
+      </w:r>
+      <w:r>
+        <w:rPr>
+          <w:rFonts w:ascii="Times New Roman" w:hAnsi="Times New Roman" w:cs="Times New Roman"/>
+          <w:sz w:val="24"/>
+          <w:szCs w:val="24"/>
+        </w:rPr>
+        <w:t xml:space="preserve"> Les résultats des deux tests ont quelque </w:t>
+      </w:r>
+      <w:r>
+        <w:rPr>
+          <w:rFonts w:ascii="Times New Roman" w:hAnsi="Times New Roman" w:cs="Times New Roman"/>
+          <w:sz w:val="24"/>
+          <w:szCs w:val="24"/>
+        </w:rPr>
+        <w:t xml:space="preserve">peu </w:t>
+      </w:r>
+      <w:r>
+        <w:rPr>
+          <w:rFonts w:ascii="Times New Roman" w:hAnsi="Times New Roman" w:cs="Times New Roman"/>
+          <w:sz w:val="24"/>
+          <w:szCs w:val="24"/>
+        </w:rPr>
+        <w:t>changé</w:t>
+      </w:r>
+      <w:r>
+        <w:rPr>
+          <w:rFonts w:ascii="Times New Roman" w:hAnsi="Times New Roman" w:cs="Times New Roman"/>
+          <w:sz w:val="24"/>
+          <w:szCs w:val="24"/>
+        </w:rPr>
+        <w:t xml:space="preserve"> ma perception de moi et me l’ont fait </w:t>
+      </w:r>
+      <w:r>
+        <w:rPr>
+          <w:rFonts w:ascii="Times New Roman" w:hAnsi="Times New Roman" w:cs="Times New Roman"/>
+          <w:sz w:val="24"/>
+          <w:szCs w:val="24"/>
+        </w:rPr>
+        <w:t>questionner</w:t>
+      </w:r>
+      <w:r>
+        <w:rPr>
+          <w:rFonts w:ascii="Times New Roman" w:hAnsi="Times New Roman" w:cs="Times New Roman"/>
+          <w:sz w:val="24"/>
+          <w:szCs w:val="24"/>
+        </w:rPr>
+        <w:t xml:space="preserve">. D’un côté, je savais déjà fort bien avoir une faible estime de moi-même </w:t>
+      </w:r>
+      <w:r>
+        <w:rPr>
+          <w:rFonts w:ascii="Times New Roman" w:hAnsi="Times New Roman" w:cs="Times New Roman"/>
+          <w:sz w:val="24"/>
+          <w:szCs w:val="24"/>
+        </w:rPr>
+        <w:t>mais jamais je n’aurais pensé avoir un penchant vers l’extraversion, surtout après avoir eu un score si faible au test d’estime. Je ne m’étais jamais perçu comme extravert</w:t>
+      </w:r>
+      <w:r>
+        <w:rPr>
+          <w:rFonts w:ascii="Times New Roman" w:hAnsi="Times New Roman" w:cs="Times New Roman"/>
+          <w:sz w:val="24"/>
+          <w:szCs w:val="24"/>
+        </w:rPr>
+        <w:t xml:space="preserve">ie car mon estime me donne une grande difficulté à parler devant un groupe ou être le centre de l’attention alors déterminé que je penche quand même plus dans cette direction malgré celle-ci </w:t>
       </w:r>
       <w:bookmarkStart w:id="0" w:name="_GoBack"/>
       <w:bookmarkEnd w:id="0"/>
+      <w:r>
+        <w:rPr>
+          <w:rFonts w:ascii="Times New Roman" w:hAnsi="Times New Roman" w:cs="Times New Roman"/>
+          <w:sz w:val="24"/>
+          <w:szCs w:val="24"/>
+        </w:rPr>
+        <w:t>me surprend grandement.</w:t>
+      </w:r>
+    </w:p>
+    <w:p>
+      <w:pPr>
+        <w:spacing w:line="360" w:lineRule="auto"/>
+        <w:rPr>
+          <w:rFonts w:ascii="Times New Roman" w:hAnsi="Times New Roman" w:cs="Times New Roman"/>
+          <w:sz w:val="24"/>
+          <w:szCs w:val="24"/>
+        </w:rPr>
+      </w:pPr>
+    </w:p>
+    <w:p>
+      <w:pPr>
+        <w:spacing w:line="360" w:lineRule="auto"/>
+        <w:rPr>
+          <w:rFonts w:ascii="Times New Roman" w:hAnsi="Times New Roman" w:cs="Times New Roman"/>
+          <w:sz w:val="24"/>
+          <w:szCs w:val="24"/>
+        </w:rPr>
+      </w:pPr>
+      <w:r>
+        <w:rPr>
+          <w:rFonts w:ascii="Times New Roman" w:hAnsi="Times New Roman" w:cs="Times New Roman"/>
+          <w:sz w:val="24"/>
+          <w:szCs w:val="24"/>
+        </w:rPr>
+        <w:t xml:space="preserve">Deux concepts qui m’ont marqué dans le cours de communication </w:t>
+      </w:r>
     </w:p>
     <w:sectPr>
       <w:pgSz w:w="12240" w:h="15840"/>
-      <w:pgMar w:top="1440" w:right="1800" w:bottom="1440" w:left="1800" w:header="708" w:footer="708" w:gutter="0"/>
+      <w:pgMar w:top="1135" w:right="1041" w:bottom="1135" w:left="1134" w:header="708" w:footer="708" w:gutter="0"/>
       <w:cols w:space="708"/>
       <w:docGrid w:linePitch="360"/>
     </w:sectPr>

</xml_diff>

<commit_message>
Suite de la question 5
</commit_message>
<xml_diff>
--- a/Travail individuel.docx
+++ b/Travail individuel.docx
@@ -45,6 +45,16 @@
           <w:szCs w:val="28"/>
         </w:rPr>
       </w:pPr>
+    </w:p>
+    <w:p>
+      <w:pPr>
+        <w:jc w:val="center"/>
+        <w:rPr>
+          <w:rFonts w:ascii="Times New Roman" w:hAnsi="Times New Roman" w:cs="Times New Roman"/>
+          <w:sz w:val="28"/>
+          <w:szCs w:val="28"/>
+        </w:rPr>
+      </w:pPr>
       <w:r>
         <w:rPr>
           <w:rFonts w:ascii="Times New Roman" w:hAnsi="Times New Roman" w:cs="Times New Roman"/>
@@ -349,6 +359,22 @@
           <w:szCs w:val="24"/>
         </w:rPr>
         <w:lastRenderedPageBreak/>
+        <w:t>1.</w:t>
+      </w:r>
+      <w:r>
+        <w:rPr>
+          <w:rFonts w:ascii="Times New Roman" w:hAnsi="Times New Roman" w:cs="Times New Roman"/>
+          <w:sz w:val="24"/>
+          <w:szCs w:val="24"/>
+        </w:rPr>
+        <w:t xml:space="preserve"> </w:t>
+      </w:r>
+      <w:r>
+        <w:rPr>
+          <w:rFonts w:ascii="Times New Roman" w:hAnsi="Times New Roman" w:cs="Times New Roman"/>
+          <w:sz w:val="24"/>
+          <w:szCs w:val="24"/>
+        </w:rPr>
         <w:t>Une fausse croyance qui est présente chez moi est que je dois me montrer tout à fait compétent, apte et capable de réussir. Ce qui me pousse à maintenir cette croyance irrationnelle est que depuis mon enfance, on me pousse à performer et à réussir chaque tâche que j’</w:t>
       </w:r>
       <w:r>
@@ -393,6 +419,14 @@
           <w:sz w:val="24"/>
           <w:szCs w:val="24"/>
         </w:rPr>
+        <w:t xml:space="preserve">1.5. </w:t>
+      </w:r>
+      <w:r>
+        <w:rPr>
+          <w:rFonts w:ascii="Times New Roman" w:hAnsi="Times New Roman" w:cs="Times New Roman"/>
+          <w:sz w:val="24"/>
+          <w:szCs w:val="24"/>
+        </w:rPr>
         <w:t>Cette fausse croyance a un impact assez positif sur ma communication car la peur de ne pas me montrer compétent et apte me pousse à réfléchir plus à ce que je vais dire de peur de dire une fausseté et ainsi montrer aux autres un manque de compétence.</w:t>
       </w:r>
       <w:r>
@@ -403,6 +437,62 @@
         </w:rPr>
         <w:t xml:space="preserve"> </w:t>
       </w:r>
+      <w:r>
+        <w:rPr>
+          <w:rFonts w:ascii="Times New Roman" w:hAnsi="Times New Roman" w:cs="Times New Roman"/>
+          <w:sz w:val="24"/>
+          <w:szCs w:val="24"/>
+        </w:rPr>
+        <w:t xml:space="preserve">Cela rend un peu plus difficile </w:t>
+      </w:r>
+      <w:r>
+        <w:rPr>
+          <w:rFonts w:ascii="Times New Roman" w:hAnsi="Times New Roman" w:cs="Times New Roman"/>
+          <w:sz w:val="24"/>
+          <w:szCs w:val="24"/>
+        </w:rPr>
+        <w:t>en revanche</w:t>
+      </w:r>
+      <w:r>
+        <w:rPr>
+          <w:rFonts w:ascii="Times New Roman" w:hAnsi="Times New Roman" w:cs="Times New Roman"/>
+          <w:sz w:val="24"/>
+          <w:szCs w:val="24"/>
+        </w:rPr>
+        <w:t xml:space="preserve"> de faire une présentation authentique car même si je veux être moi-même, le fait que je </w:t>
+      </w:r>
+      <w:r>
+        <w:rPr>
+          <w:rFonts w:ascii="Times New Roman" w:hAnsi="Times New Roman" w:cs="Times New Roman"/>
+          <w:sz w:val="24"/>
+          <w:szCs w:val="24"/>
+        </w:rPr>
+        <w:t>prends</w:t>
+      </w:r>
+      <w:r>
+        <w:rPr>
+          <w:rFonts w:ascii="Times New Roman" w:hAnsi="Times New Roman" w:cs="Times New Roman"/>
+          <w:sz w:val="24"/>
+          <w:szCs w:val="24"/>
+        </w:rPr>
+        <w:t xml:space="preserve"> conscience que cela ne va pas impressionner me ralenti et me pousse à ne pas me présenter.</w:t>
+      </w:r>
+      <w:r>
+        <w:rPr>
+          <w:rFonts w:ascii="Times New Roman" w:hAnsi="Times New Roman" w:cs="Times New Roman"/>
+          <w:sz w:val="24"/>
+          <w:szCs w:val="24"/>
+        </w:rPr>
+        <w:t xml:space="preserve"> </w:t>
+      </w:r>
+      <w:r>
+        <w:rPr>
+          <w:rFonts w:ascii="Times New Roman" w:hAnsi="Times New Roman" w:cs="Times New Roman"/>
+          <w:sz w:val="24"/>
+          <w:szCs w:val="24"/>
+        </w:rPr>
+        <w:t>Elle se maintient car  lorsque que je m’échappe et me montre peu performant, les réactions des autres qui suivent m’incite à faire plus attention et à ne pas recommettre d’erreur.</w:t>
+      </w:r>
     </w:p>
     <w:p>
       <w:pPr>
@@ -429,6 +519,14 @@
           <w:sz w:val="24"/>
           <w:szCs w:val="24"/>
         </w:rPr>
+        <w:t xml:space="preserve">2. </w:t>
+      </w:r>
+      <w:r>
+        <w:rPr>
+          <w:rFonts w:ascii="Times New Roman" w:hAnsi="Times New Roman" w:cs="Times New Roman"/>
+          <w:sz w:val="24"/>
+          <w:szCs w:val="24"/>
+        </w:rPr>
         <w:t>Parent critique : 16, parent aidant : 26, adulte : 24, enfant nature : 14, enfant soumis : 19, enfant rebel :15.</w:t>
       </w:r>
       <w:r>
@@ -537,7 +635,71 @@
           <w:sz w:val="24"/>
           <w:szCs w:val="24"/>
         </w:rPr>
-        <w:t>Mon état du moi adulte très fort à pour impact sur ma communication de me redirigé sur l’état du moi le plus approprié et ainsi la réponse la plus adéquate pour la situation.</w:t>
+        <w:t xml:space="preserve">2.5. </w:t>
+      </w:r>
+      <w:r>
+        <w:rPr>
+          <w:rFonts w:ascii="Times New Roman" w:hAnsi="Times New Roman" w:cs="Times New Roman"/>
+          <w:sz w:val="24"/>
+          <w:szCs w:val="24"/>
+        </w:rPr>
+        <w:t xml:space="preserve">Mon état du moi adulte très fort à pour impact sur ma communication de me </w:t>
+      </w:r>
+      <w:r>
+        <w:rPr>
+          <w:rFonts w:ascii="Times New Roman" w:hAnsi="Times New Roman" w:cs="Times New Roman"/>
+          <w:sz w:val="24"/>
+          <w:szCs w:val="24"/>
+        </w:rPr>
+        <w:t>rediriger</w:t>
+      </w:r>
+      <w:r>
+        <w:rPr>
+          <w:rFonts w:ascii="Times New Roman" w:hAnsi="Times New Roman" w:cs="Times New Roman"/>
+          <w:sz w:val="24"/>
+          <w:szCs w:val="24"/>
+        </w:rPr>
+        <w:t xml:space="preserve"> sur l’état du moi le plus approprié et ainsi la réponse la plus adéquate pour la situation.</w:t>
+      </w:r>
+      <w:r>
+        <w:rPr>
+          <w:rFonts w:ascii="Times New Roman" w:hAnsi="Times New Roman" w:cs="Times New Roman"/>
+          <w:sz w:val="24"/>
+          <w:szCs w:val="24"/>
+        </w:rPr>
+        <w:t xml:space="preserve"> </w:t>
+      </w:r>
+      <w:r>
+        <w:rPr>
+          <w:rFonts w:ascii="Times New Roman" w:hAnsi="Times New Roman" w:cs="Times New Roman"/>
+          <w:sz w:val="24"/>
+          <w:szCs w:val="24"/>
+        </w:rPr>
+        <w:t xml:space="preserve">Par contre, cela a pour impact de dissimuler mes émotions et de me faire paraitre trop sérieux en permanence, en plus de nuire à certaine relation à cause de </w:t>
+      </w:r>
+      <w:r>
+        <w:rPr>
+          <w:rFonts w:ascii="Times New Roman" w:hAnsi="Times New Roman" w:cs="Times New Roman"/>
+          <w:sz w:val="24"/>
+          <w:szCs w:val="24"/>
+        </w:rPr>
+        <w:t>l’«</w:t>
+      </w:r>
+      <w:r>
+        <w:rPr>
+          <w:rFonts w:ascii="Times New Roman" w:hAnsi="Times New Roman" w:cs="Times New Roman"/>
+          <w:sz w:val="24"/>
+          <w:szCs w:val="24"/>
+        </w:rPr>
+        <w:t xml:space="preserve"> honnêteté brutale » qui peut transparaitre dans mes propos. </w:t>
+      </w:r>
+      <w:r>
+        <w:rPr>
+          <w:rFonts w:ascii="Times New Roman" w:hAnsi="Times New Roman" w:cs="Times New Roman"/>
+          <w:sz w:val="24"/>
+          <w:szCs w:val="24"/>
+        </w:rPr>
+        <w:t>Cela se maintient car les conséquences qui suivent lorsque je prend des décision qui manque de sérieux me déplaise trop alors cela me pousse à prendre des décisions et agissements basés sur le plaisir moins souvent.</w:t>
       </w:r>
       <w:bookmarkStart w:id="0" w:name="_GoBack"/>
       <w:bookmarkEnd w:id="0"/>
@@ -567,6 +729,14 @@
           <w:sz w:val="24"/>
           <w:szCs w:val="24"/>
         </w:rPr>
+        <w:t xml:space="preserve">3. </w:t>
+      </w:r>
+      <w:r>
+        <w:rPr>
+          <w:rFonts w:ascii="Times New Roman" w:hAnsi="Times New Roman" w:cs="Times New Roman"/>
+          <w:sz w:val="24"/>
+          <w:szCs w:val="24"/>
+        </w:rPr>
         <w:t xml:space="preserve">Lors du test de l’échelle d’estime de soi de Rosenberg, j’ai eu un score de 26 ce qui témoigne </w:t>
       </w:r>
       <w:r>
@@ -664,16 +834,7 @@
           <w:sz w:val="24"/>
           <w:szCs w:val="24"/>
         </w:rPr>
-        <w:t xml:space="preserve">ie car mon estime me donne une grande difficulté à parler devant un groupe ou être le </w:t>
-      </w:r>
-      <w:r>
-        <w:rPr>
-          <w:rFonts w:ascii="Times New Roman" w:hAnsi="Times New Roman" w:cs="Times New Roman"/>
-          <w:sz w:val="24"/>
-          <w:szCs w:val="24"/>
-        </w:rPr>
-        <w:lastRenderedPageBreak/>
-        <w:t>centre de l’attention alors déterminé que je penche quand même plus dans cette direction malgré celle-ci me surprend grandement.</w:t>
+        <w:t>ie car mon estime me donne une grande difficulté à parler devant un groupe ou être le centre de l’attention alors déterminé que je penche quand même plus dans cette direction malgré celle-ci me surprend grandement.</w:t>
       </w:r>
     </w:p>
     <w:p>
@@ -695,6 +856,14 @@
           <w:szCs w:val="24"/>
         </w:rPr>
       </w:pPr>
+      <w:r>
+        <w:rPr>
+          <w:rFonts w:ascii="Times New Roman" w:hAnsi="Times New Roman" w:cs="Times New Roman"/>
+          <w:sz w:val="24"/>
+          <w:szCs w:val="24"/>
+        </w:rPr>
+        <w:t xml:space="preserve">4. </w:t>
+      </w:r>
       <w:r>
         <w:rPr>
           <w:rFonts w:ascii="Times New Roman" w:hAnsi="Times New Roman" w:cs="Times New Roman"/>
@@ -789,9 +958,9 @@
 <file path=word/numbering.xml><?xml version="1.0" encoding="utf-8"?>
 <w:numbering xmlns:wpc="http://schemas.microsoft.com/office/word/2010/wordprocessingCanvas" xmlns:cx="http://schemas.microsoft.com/office/drawing/2014/chartex" xmlns:cx1="http://schemas.microsoft.com/office/drawing/2015/9/8/chartex" xmlns:cx2="http://schemas.microsoft.com/office/drawing/2015/10/21/chartex" xmlns:cx3="http://schemas.microsoft.com/office/drawing/2016/5/9/chartex" xmlns:cx4="http://schemas.microsoft.com/office/drawing/2016/5/10/chartex" xmlns:cx5="http://schemas.microsoft.com/office/drawing/2016/5/11/chartex" xmlns:cx6="http://schemas.microsoft.com/office/drawing/2016/5/12/chartex" xmlns:cx7="http://schemas.microsoft.com/office/drawing/2016/5/13/chartex" xmlns:cx8="http://schemas.microsoft.com/office/drawing/2016/5/14/chartex" xmlns:mc="http://schemas.openxmlformats.org/markup-compatibility/2006" xmlns:aink="http://schemas.microsoft.com/office/drawing/2016/ink" xmlns:am3d="http://schemas.microsoft.com/office/drawing/2017/model3d" xmlns:o="urn:schemas-microsoft-com:office:office" xmlns:r="http://schemas.openxmlformats.org/officeDocument/2006/relationships" xmlns:m="http://schemas.openxmlformats.org/officeDocument/2006/math" xmlns:v="urn:schemas-microsoft-com:vml" xmlns:wp14="http://schemas.microsoft.com/office/word/2010/wordprocessingDrawing" xmlns:wp="http://schemas.openxmlformats.org/drawingml/2006/wordprocessingDrawing" xmlns:w10="urn:schemas-microsoft-com:office:word" xmlns:w="http://schemas.openxmlformats.org/wordprocessingml/2006/main" xmlns:w14="http://schemas.microsoft.com/office/word/2010/wordml" xmlns:w15="http://schemas.microsoft.com/office/word/2012/wordml" xmlns:w16cid="http://schemas.microsoft.com/office/word/2016/wordml/cid" xmlns:w16se="http://schemas.microsoft.com/office/word/2015/wordml/symex" xmlns:wpg="http://schemas.microsoft.com/office/word/2010/wordprocessingGroup" xmlns:wpi="http://schemas.microsoft.com/office/word/2010/wordprocessingInk" xmlns:wne="http://schemas.microsoft.com/office/word/2006/wordml" xmlns:wps="http://schemas.microsoft.com/office/word/2010/wordprocessingShape" mc:Ignorable="w14 w15 w16se w16cid wp14">
   <w:abstractNum w:abstractNumId="0" w15:restartNumberingAfterBreak="0">
-    <w:nsid w:val="4F0D6475"/>
+    <w:nsid w:val="4CCB592F"/>
     <w:multiLevelType w:val="hybridMultilevel"/>
-    <w:tmpl w:val="8C2AA012"/>
+    <w:tmpl w:val="EE387CFE"/>
     <w:lvl w:ilvl="0" w:tplc="0C0C000F">
       <w:start w:val="1"/>
       <w:numFmt w:val="decimal"/>
@@ -877,7 +1046,99 @@
       </w:pPr>
     </w:lvl>
   </w:abstractNum>
+  <w:abstractNum w:abstractNumId="1" w15:restartNumberingAfterBreak="0">
+    <w:nsid w:val="4F0D6475"/>
+    <w:multiLevelType w:val="hybridMultilevel"/>
+    <w:tmpl w:val="8C2AA012"/>
+    <w:lvl w:ilvl="0" w:tplc="0C0C000F">
+      <w:start w:val="1"/>
+      <w:numFmt w:val="decimal"/>
+      <w:lvlText w:val="%1."/>
+      <w:lvlJc w:val="left"/>
+      <w:pPr>
+        <w:ind w:left="720" w:hanging="360"/>
+      </w:pPr>
+      <w:rPr>
+        <w:rFonts w:hint="default"/>
+      </w:rPr>
+    </w:lvl>
+    <w:lvl w:ilvl="1" w:tplc="0C0C0019" w:tentative="1">
+      <w:start w:val="1"/>
+      <w:numFmt w:val="lowerLetter"/>
+      <w:lvlText w:val="%2."/>
+      <w:lvlJc w:val="left"/>
+      <w:pPr>
+        <w:ind w:left="1440" w:hanging="360"/>
+      </w:pPr>
+    </w:lvl>
+    <w:lvl w:ilvl="2" w:tplc="0C0C001B" w:tentative="1">
+      <w:start w:val="1"/>
+      <w:numFmt w:val="lowerRoman"/>
+      <w:lvlText w:val="%3."/>
+      <w:lvlJc w:val="right"/>
+      <w:pPr>
+        <w:ind w:left="2160" w:hanging="180"/>
+      </w:pPr>
+    </w:lvl>
+    <w:lvl w:ilvl="3" w:tplc="0C0C000F" w:tentative="1">
+      <w:start w:val="1"/>
+      <w:numFmt w:val="decimal"/>
+      <w:lvlText w:val="%4."/>
+      <w:lvlJc w:val="left"/>
+      <w:pPr>
+        <w:ind w:left="2880" w:hanging="360"/>
+      </w:pPr>
+    </w:lvl>
+    <w:lvl w:ilvl="4" w:tplc="0C0C0019" w:tentative="1">
+      <w:start w:val="1"/>
+      <w:numFmt w:val="lowerLetter"/>
+      <w:lvlText w:val="%5."/>
+      <w:lvlJc w:val="left"/>
+      <w:pPr>
+        <w:ind w:left="3600" w:hanging="360"/>
+      </w:pPr>
+    </w:lvl>
+    <w:lvl w:ilvl="5" w:tplc="0C0C001B" w:tentative="1">
+      <w:start w:val="1"/>
+      <w:numFmt w:val="lowerRoman"/>
+      <w:lvlText w:val="%6."/>
+      <w:lvlJc w:val="right"/>
+      <w:pPr>
+        <w:ind w:left="4320" w:hanging="180"/>
+      </w:pPr>
+    </w:lvl>
+    <w:lvl w:ilvl="6" w:tplc="0C0C000F" w:tentative="1">
+      <w:start w:val="1"/>
+      <w:numFmt w:val="decimal"/>
+      <w:lvlText w:val="%7."/>
+      <w:lvlJc w:val="left"/>
+      <w:pPr>
+        <w:ind w:left="5040" w:hanging="360"/>
+      </w:pPr>
+    </w:lvl>
+    <w:lvl w:ilvl="7" w:tplc="0C0C0019" w:tentative="1">
+      <w:start w:val="1"/>
+      <w:numFmt w:val="lowerLetter"/>
+      <w:lvlText w:val="%8."/>
+      <w:lvlJc w:val="left"/>
+      <w:pPr>
+        <w:ind w:left="5760" w:hanging="360"/>
+      </w:pPr>
+    </w:lvl>
+    <w:lvl w:ilvl="8" w:tplc="0C0C001B" w:tentative="1">
+      <w:start w:val="1"/>
+      <w:numFmt w:val="lowerRoman"/>
+      <w:lvlText w:val="%9."/>
+      <w:lvlJc w:val="right"/>
+      <w:pPr>
+        <w:ind w:left="6480" w:hanging="180"/>
+      </w:pPr>
+    </w:lvl>
+  </w:abstractNum>
   <w:num w:numId="1">
+    <w:abstractNumId w:val="1"/>
+  </w:num>
+  <w:num w:numId="2">
     <w:abstractNumId w:val="0"/>
   </w:num>
 </w:numbering>

</xml_diff>

<commit_message>
Reste 4.5 et 6
</commit_message>
<xml_diff>
--- a/Travail individuel.docx
+++ b/Travail individuel.docx
@@ -491,7 +491,23 @@
           <w:sz w:val="24"/>
           <w:szCs w:val="24"/>
         </w:rPr>
-        <w:t>Elle se maintient car  lorsque que je m’échappe et me montre peu performant, les réactions des autres qui suivent m’incite à faire plus attention et à ne pas recommettre d’erreur.</w:t>
+        <w:t xml:space="preserve">Elle se maintient </w:t>
+      </w:r>
+      <w:r>
+        <w:rPr>
+          <w:rFonts w:ascii="Times New Roman" w:hAnsi="Times New Roman" w:cs="Times New Roman"/>
+          <w:sz w:val="24"/>
+          <w:szCs w:val="24"/>
+        </w:rPr>
+        <w:t>car lorsque</w:t>
+      </w:r>
+      <w:r>
+        <w:rPr>
+          <w:rFonts w:ascii="Times New Roman" w:hAnsi="Times New Roman" w:cs="Times New Roman"/>
+          <w:sz w:val="24"/>
+          <w:szCs w:val="24"/>
+        </w:rPr>
+        <w:t xml:space="preserve"> que je m’échappe et me montre peu performant, les réactions des autres qui suivent m’incite à faire plus attention et à ne pas recommettre d’erreur.</w:t>
       </w:r>
     </w:p>
     <w:p>
@@ -527,7 +543,25 @@
           <w:sz w:val="24"/>
           <w:szCs w:val="24"/>
         </w:rPr>
-        <w:t>Parent critique : 16, parent aidant : 26, adulte : 24, enfant nature : 14, enfant soumis : 19, enfant rebel :15.</w:t>
+        <w:t xml:space="preserve">Parent critique : 16, parent aidant : 26, adulte : 24, enfant nature : 14, enfant soumis : 19, enfant </w:t>
+      </w:r>
+      <w:proofErr w:type="spellStart"/>
+      <w:r>
+        <w:rPr>
+          <w:rFonts w:ascii="Times New Roman" w:hAnsi="Times New Roman" w:cs="Times New Roman"/>
+          <w:sz w:val="24"/>
+          <w:szCs w:val="24"/>
+        </w:rPr>
+        <w:t>rebel</w:t>
+      </w:r>
+      <w:proofErr w:type="spellEnd"/>
+      <w:r>
+        <w:rPr>
+          <w:rFonts w:ascii="Times New Roman" w:hAnsi="Times New Roman" w:cs="Times New Roman"/>
+          <w:sz w:val="24"/>
+          <w:szCs w:val="24"/>
+        </w:rPr>
+        <w:t> :15.</w:t>
       </w:r>
       <w:r>
         <w:rPr>
@@ -683,8 +717,18 @@
           <w:sz w:val="24"/>
           <w:szCs w:val="24"/>
         </w:rPr>
-        <w:t>l’«</w:t>
-      </w:r>
+        <w:t>l</w:t>
+      </w:r>
+      <w:proofErr w:type="gramStart"/>
+      <w:r>
+        <w:rPr>
+          <w:rFonts w:ascii="Times New Roman" w:hAnsi="Times New Roman" w:cs="Times New Roman"/>
+          <w:sz w:val="24"/>
+          <w:szCs w:val="24"/>
+        </w:rPr>
+        <w:t>’«</w:t>
+      </w:r>
+      <w:proofErr w:type="gramEnd"/>
       <w:r>
         <w:rPr>
           <w:rFonts w:ascii="Times New Roman" w:hAnsi="Times New Roman" w:cs="Times New Roman"/>
@@ -699,194 +743,280 @@
           <w:sz w:val="24"/>
           <w:szCs w:val="24"/>
         </w:rPr>
-        <w:t>Cela se maintient car les conséquences qui suivent lorsque je prend des décision qui manque de sérieux me déplaise trop alors cela me pousse à prendre des décisions et agissements basés sur le plaisir moins souvent.</w:t>
+        <w:t xml:space="preserve">Cela se maintient car les conséquences qui suivent lorsque je </w:t>
+      </w:r>
+      <w:r>
+        <w:rPr>
+          <w:rFonts w:ascii="Times New Roman" w:hAnsi="Times New Roman" w:cs="Times New Roman"/>
+          <w:sz w:val="24"/>
+          <w:szCs w:val="24"/>
+        </w:rPr>
+        <w:t>prends</w:t>
+      </w:r>
+      <w:r>
+        <w:rPr>
+          <w:rFonts w:ascii="Times New Roman" w:hAnsi="Times New Roman" w:cs="Times New Roman"/>
+          <w:sz w:val="24"/>
+          <w:szCs w:val="24"/>
+        </w:rPr>
+        <w:t xml:space="preserve"> </w:t>
+      </w:r>
+      <w:r>
+        <w:rPr>
+          <w:rFonts w:ascii="Times New Roman" w:hAnsi="Times New Roman" w:cs="Times New Roman"/>
+          <w:sz w:val="24"/>
+          <w:szCs w:val="24"/>
+        </w:rPr>
+        <w:t>des décisions</w:t>
+      </w:r>
+      <w:r>
+        <w:rPr>
+          <w:rFonts w:ascii="Times New Roman" w:hAnsi="Times New Roman" w:cs="Times New Roman"/>
+          <w:sz w:val="24"/>
+          <w:szCs w:val="24"/>
+        </w:rPr>
+        <w:t xml:space="preserve"> qui manque de sérieux me déplaise trop alors cela me pousse à prendre des décisions et agissements basés sur le plaisir moins souvent.</w:t>
+      </w:r>
+    </w:p>
+    <w:p>
+      <w:pPr>
+        <w:spacing w:line="360" w:lineRule="auto"/>
+        <w:rPr>
+          <w:rFonts w:ascii="Times New Roman" w:hAnsi="Times New Roman" w:cs="Times New Roman"/>
+          <w:sz w:val="24"/>
+          <w:szCs w:val="24"/>
+        </w:rPr>
+      </w:pPr>
+    </w:p>
+    <w:p>
+      <w:pPr>
+        <w:spacing w:line="360" w:lineRule="auto"/>
+        <w:rPr>
+          <w:rFonts w:ascii="Times New Roman" w:hAnsi="Times New Roman" w:cs="Times New Roman"/>
+          <w:sz w:val="24"/>
+          <w:szCs w:val="24"/>
+        </w:rPr>
+      </w:pPr>
+      <w:r>
+        <w:rPr>
+          <w:rFonts w:ascii="Times New Roman" w:hAnsi="Times New Roman" w:cs="Times New Roman"/>
+          <w:sz w:val="24"/>
+          <w:szCs w:val="24"/>
+        </w:rPr>
+        <w:t xml:space="preserve">3. </w:t>
+      </w:r>
+      <w:r>
+        <w:rPr>
+          <w:rFonts w:ascii="Times New Roman" w:hAnsi="Times New Roman" w:cs="Times New Roman"/>
+          <w:sz w:val="24"/>
+          <w:szCs w:val="24"/>
+        </w:rPr>
+        <w:t xml:space="preserve">Lors du test de l’échelle d’estime de soi de Rosenberg, j’ai eu un score de 26 ce qui témoigne </w:t>
+      </w:r>
+      <w:r>
+        <w:rPr>
+          <w:rFonts w:ascii="Times New Roman" w:hAnsi="Times New Roman" w:cs="Times New Roman"/>
+          <w:sz w:val="24"/>
+          <w:szCs w:val="24"/>
+        </w:rPr>
+        <w:t>d’une estime</w:t>
+      </w:r>
+      <w:r>
+        <w:rPr>
+          <w:rFonts w:ascii="Times New Roman" w:hAnsi="Times New Roman" w:cs="Times New Roman"/>
+          <w:sz w:val="24"/>
+          <w:szCs w:val="24"/>
+        </w:rPr>
+        <w:t xml:space="preserve"> de soi faible et lors du test d’introversion et d’extraversion, j’ai eu un score final de 16</w:t>
+      </w:r>
+      <w:r>
+        <w:rPr>
+          <w:rFonts w:ascii="Times New Roman" w:hAnsi="Times New Roman" w:cs="Times New Roman"/>
+          <w:sz w:val="24"/>
+          <w:szCs w:val="24"/>
+          <w:vertAlign w:val="superscript"/>
+        </w:rPr>
+        <w:t>E</w:t>
+      </w:r>
+      <w:r>
+        <w:rPr>
+          <w:rFonts w:ascii="Times New Roman" w:hAnsi="Times New Roman" w:cs="Times New Roman"/>
+          <w:sz w:val="24"/>
+          <w:szCs w:val="24"/>
+        </w:rPr>
+        <w:t>, ce qui signifie que je peux me considérer extravertie jusqu’à un certain point.</w:t>
+      </w:r>
+      <w:r>
+        <w:rPr>
+          <w:rFonts w:ascii="Times New Roman" w:hAnsi="Times New Roman" w:cs="Times New Roman"/>
+          <w:sz w:val="24"/>
+          <w:szCs w:val="24"/>
+        </w:rPr>
+        <w:t xml:space="preserve"> Les résultats des deux tests ont quelque </w:t>
+      </w:r>
+      <w:r>
+        <w:rPr>
+          <w:rFonts w:ascii="Times New Roman" w:hAnsi="Times New Roman" w:cs="Times New Roman"/>
+          <w:sz w:val="24"/>
+          <w:szCs w:val="24"/>
+        </w:rPr>
+        <w:t xml:space="preserve">peu </w:t>
+      </w:r>
+      <w:r>
+        <w:rPr>
+          <w:rFonts w:ascii="Times New Roman" w:hAnsi="Times New Roman" w:cs="Times New Roman"/>
+          <w:sz w:val="24"/>
+          <w:szCs w:val="24"/>
+        </w:rPr>
+        <w:t>changé</w:t>
+      </w:r>
+      <w:r>
+        <w:rPr>
+          <w:rFonts w:ascii="Times New Roman" w:hAnsi="Times New Roman" w:cs="Times New Roman"/>
+          <w:sz w:val="24"/>
+          <w:szCs w:val="24"/>
+        </w:rPr>
+        <w:t xml:space="preserve"> ma perception de moi et me l’ont fait </w:t>
+      </w:r>
+      <w:r>
+        <w:rPr>
+          <w:rFonts w:ascii="Times New Roman" w:hAnsi="Times New Roman" w:cs="Times New Roman"/>
+          <w:sz w:val="24"/>
+          <w:szCs w:val="24"/>
+        </w:rPr>
+        <w:t>questionner</w:t>
+      </w:r>
+      <w:r>
+        <w:rPr>
+          <w:rFonts w:ascii="Times New Roman" w:hAnsi="Times New Roman" w:cs="Times New Roman"/>
+          <w:sz w:val="24"/>
+          <w:szCs w:val="24"/>
+        </w:rPr>
+        <w:t xml:space="preserve">. D’un côté, je savais déjà fort bien avoir une faible estime de moi-même </w:t>
+      </w:r>
+      <w:r>
+        <w:rPr>
+          <w:rFonts w:ascii="Times New Roman" w:hAnsi="Times New Roman" w:cs="Times New Roman"/>
+          <w:sz w:val="24"/>
+          <w:szCs w:val="24"/>
+        </w:rPr>
+        <w:t>mais jamais je n’aurais pensé avoir un penchant vers l’extraversion, surtout après avoir eu un score si faible au test d’estime. Je ne m’étais jamais perçu comme extravert</w:t>
+      </w:r>
+      <w:r>
+        <w:rPr>
+          <w:rFonts w:ascii="Times New Roman" w:hAnsi="Times New Roman" w:cs="Times New Roman"/>
+          <w:sz w:val="24"/>
+          <w:szCs w:val="24"/>
+        </w:rPr>
+        <w:t>ie car mon estime me donne une grande difficulté à parler devant un groupe ou être le centre de l’attention alors déterminé que je penche quand même plus dans cette direction malgré celle-ci me surprend grandement.</w:t>
+      </w:r>
+    </w:p>
+    <w:p>
+      <w:pPr>
+        <w:spacing w:line="360" w:lineRule="auto"/>
+        <w:rPr>
+          <w:rFonts w:ascii="Times New Roman" w:hAnsi="Times New Roman" w:cs="Times New Roman"/>
+          <w:sz w:val="24"/>
+          <w:szCs w:val="24"/>
+        </w:rPr>
+      </w:pPr>
+    </w:p>
+    <w:p>
+      <w:pPr>
+        <w:spacing w:line="360" w:lineRule="auto"/>
+        <w:rPr>
+          <w:rFonts w:ascii="Times New Roman" w:hAnsi="Times New Roman" w:cs="Times New Roman"/>
+          <w:sz w:val="24"/>
+          <w:szCs w:val="24"/>
+        </w:rPr>
+      </w:pPr>
+      <w:r>
+        <w:rPr>
+          <w:rFonts w:ascii="Times New Roman" w:hAnsi="Times New Roman" w:cs="Times New Roman"/>
+          <w:sz w:val="24"/>
+          <w:szCs w:val="24"/>
+        </w:rPr>
+        <w:t>3.5. Mon estime de soi faible nuit à ma communication car celle-ci me pousse vers une écoute plus passive car j’ai tendance à être plus renfermé sur moi et ne pas trop vouloir donner mon opinion.</w:t>
+      </w:r>
+    </w:p>
+    <w:p>
+      <w:pPr>
+        <w:spacing w:line="360" w:lineRule="auto"/>
+        <w:rPr>
+          <w:rFonts w:ascii="Times New Roman" w:hAnsi="Times New Roman" w:cs="Times New Roman"/>
+          <w:sz w:val="24"/>
+          <w:szCs w:val="24"/>
+        </w:rPr>
+      </w:pPr>
+      <w:r>
+        <w:rPr>
+          <w:rFonts w:ascii="Times New Roman" w:hAnsi="Times New Roman" w:cs="Times New Roman"/>
+          <w:sz w:val="24"/>
+          <w:szCs w:val="24"/>
+        </w:rPr>
+        <w:t>Cela se maintient car cela fait de moi un bon confident et les gens en profite ce qui m’incite à utiliser encore plus souvent l’écoute passive ce qui ne me donne pas d’occasion pour donner mon opinion et d’augmenter mon estime.</w:t>
+      </w:r>
+    </w:p>
+    <w:p>
+      <w:pPr>
+        <w:spacing w:line="360" w:lineRule="auto"/>
+        <w:rPr>
+          <w:rFonts w:ascii="Times New Roman" w:hAnsi="Times New Roman" w:cs="Times New Roman"/>
+          <w:sz w:val="24"/>
+          <w:szCs w:val="24"/>
+        </w:rPr>
+      </w:pPr>
+    </w:p>
+    <w:p>
+      <w:pPr>
+        <w:spacing w:line="360" w:lineRule="auto"/>
+        <w:rPr>
+          <w:rFonts w:ascii="Times New Roman" w:hAnsi="Times New Roman" w:cs="Times New Roman"/>
+          <w:sz w:val="24"/>
+          <w:szCs w:val="24"/>
+        </w:rPr>
+      </w:pPr>
+      <w:r>
+        <w:rPr>
+          <w:rFonts w:ascii="Times New Roman" w:hAnsi="Times New Roman" w:cs="Times New Roman"/>
+          <w:sz w:val="24"/>
+          <w:szCs w:val="24"/>
+        </w:rPr>
+        <w:t xml:space="preserve">4. </w:t>
+      </w:r>
+      <w:r>
+        <w:rPr>
+          <w:rFonts w:ascii="Times New Roman" w:hAnsi="Times New Roman" w:cs="Times New Roman"/>
+          <w:sz w:val="24"/>
+          <w:szCs w:val="24"/>
+        </w:rPr>
+        <w:t xml:space="preserve">Le premier concept qui m’a marqué dans le cours de communication est l’état du moi. J’avais déjà vaguement entendu parler des différents états sans trop avoir de détails mais après l’avoir vu dans le cours et </w:t>
+      </w:r>
+      <w:r>
+        <w:rPr>
+          <w:rFonts w:ascii="Times New Roman" w:hAnsi="Times New Roman" w:cs="Times New Roman"/>
+          <w:sz w:val="24"/>
+          <w:szCs w:val="24"/>
+        </w:rPr>
+        <w:t>fait</w:t>
+      </w:r>
+      <w:r>
+        <w:rPr>
+          <w:rFonts w:ascii="Times New Roman" w:hAnsi="Times New Roman" w:cs="Times New Roman"/>
+          <w:sz w:val="24"/>
+          <w:szCs w:val="24"/>
+        </w:rPr>
+        <w:t xml:space="preserve"> le test de l’égogramme</w:t>
       </w:r>
       <w:bookmarkStart w:id="0" w:name="_GoBack"/>
       <w:bookmarkEnd w:id="0"/>
-    </w:p>
-    <w:p>
-      <w:pPr>
-        <w:spacing w:line="360" w:lineRule="auto"/>
-        <w:rPr>
-          <w:rFonts w:ascii="Times New Roman" w:hAnsi="Times New Roman" w:cs="Times New Roman"/>
-          <w:sz w:val="24"/>
-          <w:szCs w:val="24"/>
-        </w:rPr>
-      </w:pPr>
-    </w:p>
-    <w:p>
-      <w:pPr>
-        <w:spacing w:line="360" w:lineRule="auto"/>
-        <w:rPr>
-          <w:rFonts w:ascii="Times New Roman" w:hAnsi="Times New Roman" w:cs="Times New Roman"/>
-          <w:sz w:val="24"/>
-          <w:szCs w:val="24"/>
-        </w:rPr>
-      </w:pPr>
-      <w:r>
-        <w:rPr>
-          <w:rFonts w:ascii="Times New Roman" w:hAnsi="Times New Roman" w:cs="Times New Roman"/>
-          <w:sz w:val="24"/>
-          <w:szCs w:val="24"/>
-        </w:rPr>
-        <w:t xml:space="preserve">3. </w:t>
-      </w:r>
-      <w:r>
-        <w:rPr>
-          <w:rFonts w:ascii="Times New Roman" w:hAnsi="Times New Roman" w:cs="Times New Roman"/>
-          <w:sz w:val="24"/>
-          <w:szCs w:val="24"/>
-        </w:rPr>
-        <w:t xml:space="preserve">Lors du test de l’échelle d’estime de soi de Rosenberg, j’ai eu un score de 26 ce qui témoigne </w:t>
-      </w:r>
-      <w:r>
-        <w:rPr>
-          <w:rFonts w:ascii="Times New Roman" w:hAnsi="Times New Roman" w:cs="Times New Roman"/>
-          <w:sz w:val="24"/>
-          <w:szCs w:val="24"/>
-        </w:rPr>
-        <w:t>d’une estime</w:t>
-      </w:r>
-      <w:r>
-        <w:rPr>
-          <w:rFonts w:ascii="Times New Roman" w:hAnsi="Times New Roman" w:cs="Times New Roman"/>
-          <w:sz w:val="24"/>
-          <w:szCs w:val="24"/>
-        </w:rPr>
-        <w:t xml:space="preserve"> de soi faible et lors du test d’introversion et d’extraversion, j’ai eu un score final de 16</w:t>
-      </w:r>
-      <w:r>
-        <w:rPr>
-          <w:rFonts w:ascii="Times New Roman" w:hAnsi="Times New Roman" w:cs="Times New Roman"/>
-          <w:sz w:val="24"/>
-          <w:szCs w:val="24"/>
-          <w:vertAlign w:val="superscript"/>
-        </w:rPr>
-        <w:t>E</w:t>
-      </w:r>
-      <w:r>
-        <w:rPr>
-          <w:rFonts w:ascii="Times New Roman" w:hAnsi="Times New Roman" w:cs="Times New Roman"/>
-          <w:sz w:val="24"/>
-          <w:szCs w:val="24"/>
-        </w:rPr>
-        <w:t>, ce qui signifie que je peux me considérer extravertie jusqu’à un certain point.</w:t>
-      </w:r>
-      <w:r>
-        <w:rPr>
-          <w:rFonts w:ascii="Times New Roman" w:hAnsi="Times New Roman" w:cs="Times New Roman"/>
-          <w:sz w:val="24"/>
-          <w:szCs w:val="24"/>
-        </w:rPr>
-        <w:t xml:space="preserve"> Les résultats des deux tests ont quelque </w:t>
-      </w:r>
-      <w:r>
-        <w:rPr>
-          <w:rFonts w:ascii="Times New Roman" w:hAnsi="Times New Roman" w:cs="Times New Roman"/>
-          <w:sz w:val="24"/>
-          <w:szCs w:val="24"/>
-        </w:rPr>
-        <w:t xml:space="preserve">peu </w:t>
-      </w:r>
-      <w:r>
-        <w:rPr>
-          <w:rFonts w:ascii="Times New Roman" w:hAnsi="Times New Roman" w:cs="Times New Roman"/>
-          <w:sz w:val="24"/>
-          <w:szCs w:val="24"/>
-        </w:rPr>
-        <w:t>changé</w:t>
-      </w:r>
-      <w:r>
-        <w:rPr>
-          <w:rFonts w:ascii="Times New Roman" w:hAnsi="Times New Roman" w:cs="Times New Roman"/>
-          <w:sz w:val="24"/>
-          <w:szCs w:val="24"/>
-        </w:rPr>
-        <w:t xml:space="preserve"> ma perception de moi et me l’ont fait </w:t>
-      </w:r>
-      <w:r>
-        <w:rPr>
-          <w:rFonts w:ascii="Times New Roman" w:hAnsi="Times New Roman" w:cs="Times New Roman"/>
-          <w:sz w:val="24"/>
-          <w:szCs w:val="24"/>
-        </w:rPr>
-        <w:t>questionner</w:t>
-      </w:r>
-      <w:r>
-        <w:rPr>
-          <w:rFonts w:ascii="Times New Roman" w:hAnsi="Times New Roman" w:cs="Times New Roman"/>
-          <w:sz w:val="24"/>
-          <w:szCs w:val="24"/>
-        </w:rPr>
-        <w:t xml:space="preserve">. D’un côté, je savais déjà fort bien avoir une faible estime de moi-même </w:t>
-      </w:r>
-      <w:r>
-        <w:rPr>
-          <w:rFonts w:ascii="Times New Roman" w:hAnsi="Times New Roman" w:cs="Times New Roman"/>
-          <w:sz w:val="24"/>
-          <w:szCs w:val="24"/>
-        </w:rPr>
-        <w:t>mais jamais je n’aurais pensé avoir un penchant vers l’extraversion, surtout après avoir eu un score si faible au test d’estime. Je ne m’étais jamais perçu comme extravert</w:t>
-      </w:r>
-      <w:r>
-        <w:rPr>
-          <w:rFonts w:ascii="Times New Roman" w:hAnsi="Times New Roman" w:cs="Times New Roman"/>
-          <w:sz w:val="24"/>
-          <w:szCs w:val="24"/>
-        </w:rPr>
-        <w:t>ie car mon estime me donne une grande difficulté à parler devant un groupe ou être le centre de l’attention alors déterminé que je penche quand même plus dans cette direction malgré celle-ci me surprend grandement.</w:t>
-      </w:r>
-    </w:p>
-    <w:p>
-      <w:pPr>
-        <w:spacing w:line="360" w:lineRule="auto"/>
-        <w:rPr>
-          <w:rFonts w:ascii="Times New Roman" w:hAnsi="Times New Roman" w:cs="Times New Roman"/>
-          <w:sz w:val="24"/>
-          <w:szCs w:val="24"/>
-        </w:rPr>
-      </w:pPr>
-    </w:p>
-    <w:p>
-      <w:pPr>
-        <w:spacing w:line="360" w:lineRule="auto"/>
-        <w:rPr>
-          <w:rFonts w:ascii="Times New Roman" w:hAnsi="Times New Roman" w:cs="Times New Roman"/>
-          <w:sz w:val="24"/>
-          <w:szCs w:val="24"/>
-        </w:rPr>
-      </w:pPr>
-      <w:r>
-        <w:rPr>
-          <w:rFonts w:ascii="Times New Roman" w:hAnsi="Times New Roman" w:cs="Times New Roman"/>
-          <w:sz w:val="24"/>
-          <w:szCs w:val="24"/>
-        </w:rPr>
-        <w:t xml:space="preserve">4. </w:t>
-      </w:r>
-      <w:r>
-        <w:rPr>
-          <w:rFonts w:ascii="Times New Roman" w:hAnsi="Times New Roman" w:cs="Times New Roman"/>
-          <w:sz w:val="24"/>
-          <w:szCs w:val="24"/>
-        </w:rPr>
-        <w:t xml:space="preserve">Le premier concept qui m’a marqué dans le cours de communication est l’état du moi. J’avais déjà vaguement entendu parler des différents états sans trop avoir de détails mais après l’avoir vu dans le cours et </w:t>
-      </w:r>
-      <w:r>
-        <w:rPr>
-          <w:rFonts w:ascii="Times New Roman" w:hAnsi="Times New Roman" w:cs="Times New Roman"/>
-          <w:sz w:val="24"/>
-          <w:szCs w:val="24"/>
-        </w:rPr>
-        <w:t>fait</w:t>
-      </w:r>
-      <w:r>
-        <w:rPr>
-          <w:rFonts w:ascii="Times New Roman" w:hAnsi="Times New Roman" w:cs="Times New Roman"/>
-          <w:sz w:val="24"/>
-          <w:szCs w:val="24"/>
-        </w:rPr>
-        <w:t xml:space="preserve"> le test de l’égogramme, je </w:t>
+      <w:r>
+        <w:rPr>
+          <w:rFonts w:ascii="Times New Roman" w:hAnsi="Times New Roman" w:cs="Times New Roman"/>
+          <w:sz w:val="24"/>
+          <w:szCs w:val="24"/>
+        </w:rPr>
+        <w:t xml:space="preserve">, je </w:t>
       </w:r>
       <w:r>
         <w:rPr>

</xml_diff>

<commit_message>
Debut de la question 4.5
</commit_message>
<xml_diff>
--- a/Travail individuel.docx
+++ b/Travail individuel.docx
@@ -543,25 +543,7 @@
           <w:sz w:val="24"/>
           <w:szCs w:val="24"/>
         </w:rPr>
-        <w:t xml:space="preserve">Parent critique : 16, parent aidant : 26, adulte : 24, enfant nature : 14, enfant soumis : 19, enfant </w:t>
-      </w:r>
-      <w:proofErr w:type="spellStart"/>
-      <w:r>
-        <w:rPr>
-          <w:rFonts w:ascii="Times New Roman" w:hAnsi="Times New Roman" w:cs="Times New Roman"/>
-          <w:sz w:val="24"/>
-          <w:szCs w:val="24"/>
-        </w:rPr>
-        <w:t>rebel</w:t>
-      </w:r>
-      <w:proofErr w:type="spellEnd"/>
-      <w:r>
-        <w:rPr>
-          <w:rFonts w:ascii="Times New Roman" w:hAnsi="Times New Roman" w:cs="Times New Roman"/>
-          <w:sz w:val="24"/>
-          <w:szCs w:val="24"/>
-        </w:rPr>
-        <w:t> :15.</w:t>
+        <w:t>Parent critique : 16, parent aidant : 26, adulte : 24, enfant nature : 14, enfant soumis : 19, enfant rebel :15.</w:t>
       </w:r>
       <w:r>
         <w:rPr>
@@ -717,18 +699,8 @@
           <w:sz w:val="24"/>
           <w:szCs w:val="24"/>
         </w:rPr>
-        <w:t>l</w:t>
-      </w:r>
-      <w:proofErr w:type="gramStart"/>
-      <w:r>
-        <w:rPr>
-          <w:rFonts w:ascii="Times New Roman" w:hAnsi="Times New Roman" w:cs="Times New Roman"/>
-          <w:sz w:val="24"/>
-          <w:szCs w:val="24"/>
-        </w:rPr>
-        <w:t>’«</w:t>
-      </w:r>
-      <w:proofErr w:type="gramEnd"/>
+        <w:t>l’«</w:t>
+      </w:r>
       <w:r>
         <w:rPr>
           <w:rFonts w:ascii="Times New Roman" w:hAnsi="Times New Roman" w:cs="Times New Roman"/>
@@ -1006,74 +978,94 @@
           <w:sz w:val="24"/>
           <w:szCs w:val="24"/>
         </w:rPr>
-        <w:t xml:space="preserve"> le test de l’égogramme</w:t>
+        <w:t xml:space="preserve"> le test de l’égogramme, je </w:t>
+      </w:r>
+      <w:r>
+        <w:rPr>
+          <w:rFonts w:ascii="Times New Roman" w:hAnsi="Times New Roman" w:cs="Times New Roman"/>
+          <w:sz w:val="24"/>
+          <w:szCs w:val="24"/>
+        </w:rPr>
+        <w:t>comprends</w:t>
+      </w:r>
+      <w:r>
+        <w:rPr>
+          <w:rFonts w:ascii="Times New Roman" w:hAnsi="Times New Roman" w:cs="Times New Roman"/>
+          <w:sz w:val="24"/>
+          <w:szCs w:val="24"/>
+        </w:rPr>
+        <w:t xml:space="preserve"> beaucoup mieux mes actions ainsi que ceux des gens qui m’autour après avoir vu </w:t>
+      </w:r>
+      <w:r>
+        <w:rPr>
+          <w:rFonts w:ascii="Times New Roman" w:hAnsi="Times New Roman" w:cs="Times New Roman"/>
+          <w:sz w:val="24"/>
+          <w:szCs w:val="24"/>
+        </w:rPr>
+        <w:t>leurs résultats</w:t>
+      </w:r>
+      <w:r>
+        <w:rPr>
+          <w:rFonts w:ascii="Times New Roman" w:hAnsi="Times New Roman" w:cs="Times New Roman"/>
+          <w:sz w:val="24"/>
+          <w:szCs w:val="24"/>
+        </w:rPr>
+        <w:t xml:space="preserve"> au test. Le deuxième concept qui m’a marqué est </w:t>
+      </w:r>
+      <w:r>
+        <w:rPr>
+          <w:rFonts w:ascii="Times New Roman" w:hAnsi="Times New Roman" w:cs="Times New Roman"/>
+          <w:sz w:val="24"/>
+          <w:szCs w:val="24"/>
+        </w:rPr>
+        <w:t xml:space="preserve">celui de la reformulation/reflet. Ce qui m’a marqué avec ce concept est de constater à </w:t>
+      </w:r>
+      <w:r>
+        <w:rPr>
+          <w:rFonts w:ascii="Times New Roman" w:hAnsi="Times New Roman" w:cs="Times New Roman"/>
+          <w:sz w:val="24"/>
+          <w:szCs w:val="24"/>
+        </w:rPr>
+        <w:t>quel point</w:t>
+      </w:r>
+      <w:r>
+        <w:rPr>
+          <w:rFonts w:ascii="Times New Roman" w:hAnsi="Times New Roman" w:cs="Times New Roman"/>
+          <w:sz w:val="24"/>
+          <w:szCs w:val="24"/>
+        </w:rPr>
+        <w:t xml:space="preserve"> l’on peut faire progresser la communication en « répétant » ce que la personne vient de nous dire ou de simplement faire ressortir l’émotion de celle-ci.</w:t>
+      </w:r>
+    </w:p>
+    <w:p>
+      <w:pPr>
+        <w:spacing w:line="360" w:lineRule="auto"/>
+        <w:rPr>
+          <w:rFonts w:ascii="Times New Roman" w:hAnsi="Times New Roman" w:cs="Times New Roman"/>
+          <w:sz w:val="24"/>
+          <w:szCs w:val="24"/>
+        </w:rPr>
+      </w:pPr>
+    </w:p>
+    <w:p>
+      <w:pPr>
+        <w:spacing w:line="360" w:lineRule="auto"/>
+        <w:rPr>
+          <w:rFonts w:ascii="Times New Roman" w:hAnsi="Times New Roman" w:cs="Times New Roman"/>
+          <w:sz w:val="24"/>
+          <w:szCs w:val="24"/>
+        </w:rPr>
+      </w:pPr>
+      <w:r>
+        <w:rPr>
+          <w:rFonts w:ascii="Times New Roman" w:hAnsi="Times New Roman" w:cs="Times New Roman"/>
+          <w:sz w:val="24"/>
+          <w:szCs w:val="24"/>
+        </w:rPr>
+        <w:t>4.5. La compréhension de de la reformulation/reflet à pour impact sur ma communication que lorsque quelqu’un vient se confier à moi, je prête beaucoup plus attentions aux émotions de la personne pendant quelle parle et je réfléchis plus à la technique à utiliser lors de ma réponse.</w:t>
       </w:r>
       <w:bookmarkStart w:id="0" w:name="_GoBack"/>
       <w:bookmarkEnd w:id="0"/>
-      <w:r>
-        <w:rPr>
-          <w:rFonts w:ascii="Times New Roman" w:hAnsi="Times New Roman" w:cs="Times New Roman"/>
-          <w:sz w:val="24"/>
-          <w:szCs w:val="24"/>
-        </w:rPr>
-        <w:t xml:space="preserve">, je </w:t>
-      </w:r>
-      <w:r>
-        <w:rPr>
-          <w:rFonts w:ascii="Times New Roman" w:hAnsi="Times New Roman" w:cs="Times New Roman"/>
-          <w:sz w:val="24"/>
-          <w:szCs w:val="24"/>
-        </w:rPr>
-        <w:t>comprends</w:t>
-      </w:r>
-      <w:r>
-        <w:rPr>
-          <w:rFonts w:ascii="Times New Roman" w:hAnsi="Times New Roman" w:cs="Times New Roman"/>
-          <w:sz w:val="24"/>
-          <w:szCs w:val="24"/>
-        </w:rPr>
-        <w:t xml:space="preserve"> beaucoup mieux mes actions ainsi que ceux des gens qui m’autour après avoir vu </w:t>
-      </w:r>
-      <w:r>
-        <w:rPr>
-          <w:rFonts w:ascii="Times New Roman" w:hAnsi="Times New Roman" w:cs="Times New Roman"/>
-          <w:sz w:val="24"/>
-          <w:szCs w:val="24"/>
-        </w:rPr>
-        <w:t>leurs résultats</w:t>
-      </w:r>
-      <w:r>
-        <w:rPr>
-          <w:rFonts w:ascii="Times New Roman" w:hAnsi="Times New Roman" w:cs="Times New Roman"/>
-          <w:sz w:val="24"/>
-          <w:szCs w:val="24"/>
-        </w:rPr>
-        <w:t xml:space="preserve"> au test. Le deuxième concept qui m’a marqué est </w:t>
-      </w:r>
-      <w:r>
-        <w:rPr>
-          <w:rFonts w:ascii="Times New Roman" w:hAnsi="Times New Roman" w:cs="Times New Roman"/>
-          <w:sz w:val="24"/>
-          <w:szCs w:val="24"/>
-        </w:rPr>
-        <w:t xml:space="preserve">celui de la reformulation/reflet. Ce qui m’a marqué avec ce concept est de constater à </w:t>
-      </w:r>
-      <w:r>
-        <w:rPr>
-          <w:rFonts w:ascii="Times New Roman" w:hAnsi="Times New Roman" w:cs="Times New Roman"/>
-          <w:sz w:val="24"/>
-          <w:szCs w:val="24"/>
-        </w:rPr>
-        <w:t>quel point</w:t>
-      </w:r>
-      <w:r>
-        <w:rPr>
-          <w:rFonts w:ascii="Times New Roman" w:hAnsi="Times New Roman" w:cs="Times New Roman"/>
-          <w:sz w:val="24"/>
-          <w:szCs w:val="24"/>
-        </w:rPr>
-        <w:t xml:space="preserve"> l’on peut faire progresser la communication en « répétant » ce que la personne vient de nous dire ou de simplement faire ressortir l’émotion de celle-ci.</w:t>
-      </w:r>
     </w:p>
     <w:sectPr>
       <w:pgSz w:w="12240" w:h="15840"/>

</xml_diff>

<commit_message>
Reste juste le #6
</commit_message>
<xml_diff>
--- a/Travail individuel.docx
+++ b/Travail individuel.docx
@@ -311,8 +311,6 @@
           <w:szCs w:val="28"/>
         </w:rPr>
       </w:pPr>
-      <w:bookmarkStart w:id="0" w:name="_GoBack"/>
-      <w:bookmarkEnd w:id="0"/>
     </w:p>
     <w:p>
       <w:pPr>
@@ -1147,6 +1145,87 @@
           <w:szCs w:val="24"/>
         </w:rPr>
         <w:t xml:space="preserve"> parle et je réfléchis plus à la technique à utiliser lors de ma réponse.</w:t>
+      </w:r>
+      <w:r>
+        <w:rPr>
+          <w:rFonts w:ascii="Times New Roman" w:hAnsi="Times New Roman" w:cs="Times New Roman"/>
+          <w:sz w:val="24"/>
+          <w:szCs w:val="24"/>
+        </w:rPr>
+        <w:t xml:space="preserve"> Cela m’encourage à utiliser une écoute plus passive afin de mieux discerner les différents éléments du contenu de la communication de la personne afin de pouvoir ensuite utiliser la reformulation ou le reflet afin de pouvoir mieux </w:t>
+      </w:r>
+      <w:r>
+        <w:rPr>
+          <w:rFonts w:ascii="Times New Roman" w:hAnsi="Times New Roman" w:cs="Times New Roman"/>
+          <w:sz w:val="24"/>
+          <w:szCs w:val="24"/>
+        </w:rPr>
+        <w:lastRenderedPageBreak/>
+        <w:t xml:space="preserve">comprendre la personne. Cela se maintient car l’utilisation de la reformulation/du reflet nécessite une bonne écoute de la personne </w:t>
+      </w:r>
+      <w:r>
+        <w:rPr>
+          <w:rFonts w:ascii="Times New Roman" w:hAnsi="Times New Roman" w:cs="Times New Roman"/>
+          <w:sz w:val="24"/>
+          <w:szCs w:val="24"/>
+        </w:rPr>
+        <w:t xml:space="preserve">ce qui m’incite à utiliser l’écoute passive, une fois que j’ai toute les informations, l’utilisation des deux techniques </w:t>
+      </w:r>
+      <w:r>
+        <w:rPr>
+          <w:rFonts w:ascii="Times New Roman" w:hAnsi="Times New Roman" w:cs="Times New Roman"/>
+          <w:sz w:val="24"/>
+          <w:szCs w:val="24"/>
+        </w:rPr>
+        <w:t xml:space="preserve">devient </w:t>
+      </w:r>
+      <w:proofErr w:type="gramStart"/>
+      <w:r>
+        <w:rPr>
+          <w:rFonts w:ascii="Times New Roman" w:hAnsi="Times New Roman" w:cs="Times New Roman"/>
+          <w:sz w:val="24"/>
+          <w:szCs w:val="24"/>
+        </w:rPr>
+        <w:t>plus faciles et pertinentes</w:t>
+      </w:r>
+      <w:proofErr w:type="gramEnd"/>
+      <w:r>
+        <w:rPr>
+          <w:rFonts w:ascii="Times New Roman" w:hAnsi="Times New Roman" w:cs="Times New Roman"/>
+          <w:sz w:val="24"/>
+          <w:szCs w:val="24"/>
+        </w:rPr>
+        <w:t xml:space="preserve"> afin de maintenir la communication et la faire progresser.</w:t>
+      </w:r>
+    </w:p>
+    <w:p>
+      <w:pPr>
+        <w:spacing w:line="360" w:lineRule="auto"/>
+        <w:rPr>
+          <w:rFonts w:ascii="Times New Roman" w:hAnsi="Times New Roman" w:cs="Times New Roman"/>
+          <w:sz w:val="24"/>
+          <w:szCs w:val="24"/>
+        </w:rPr>
+      </w:pPr>
+      <w:bookmarkStart w:id="0" w:name="_GoBack"/>
+      <w:bookmarkEnd w:id="0"/>
+    </w:p>
+    <w:p>
+      <w:pPr>
+        <w:spacing w:line="360" w:lineRule="auto"/>
+        <w:rPr>
+          <w:rFonts w:ascii="Times New Roman" w:hAnsi="Times New Roman" w:cs="Times New Roman"/>
+          <w:sz w:val="24"/>
+          <w:szCs w:val="24"/>
+        </w:rPr>
+      </w:pPr>
+      <w:r>
+        <w:rPr>
+          <w:rFonts w:ascii="Times New Roman" w:hAnsi="Times New Roman" w:cs="Times New Roman"/>
+          <w:sz w:val="24"/>
+          <w:szCs w:val="24"/>
+        </w:rPr>
+        <w:t>6.</w:t>
       </w:r>
     </w:p>
     <w:sectPr>

</xml_diff>